<commit_message>
Finish testing lab 2
</commit_message>
<xml_diff>
--- a/testing/lab2/ТПО 2.docx
+++ b/testing/lab2/ТПО 2.docx
@@ -246,7 +246,16 @@
           <w:sz w:val="28"/>
           <w:szCs w:val="28"/>
         </w:rPr>
-        <w:t>Вариант 16</w:t>
+        <w:t>Вариант 1</w:t>
+      </w:r>
+      <w:r>
+        <w:rPr>
+          <w:rFonts w:ascii="Times New Roman" w:hAnsi="Times New Roman" w:cs="Times New Roman"/>
+          <w:b/>
+          <w:sz w:val="28"/>
+          <w:szCs w:val="28"/>
+        </w:rPr>
+        <w:t>9</w:t>
       </w:r>
     </w:p>
     <w:p>
@@ -479,7 +488,6 @@
           <w:shd w:val="clear" w:color="auto" w:fill="FFFFFF"/>
         </w:rPr>
       </w:pPr>
-      <w:proofErr w:type="spellStart"/>
       <w:r>
         <w:rPr>
           <w:rFonts w:ascii="Times New Roman" w:hAnsi="Times New Roman" w:cs="Times New Roman"/>
@@ -488,18 +496,7 @@
           <w:szCs w:val="28"/>
           <w:shd w:val="clear" w:color="auto" w:fill="FFFFFF"/>
         </w:rPr>
-        <w:t>Съестов</w:t>
-      </w:r>
-      <w:proofErr w:type="spellEnd"/>
-      <w:r>
-        <w:rPr>
-          <w:rFonts w:ascii="Times New Roman" w:hAnsi="Times New Roman" w:cs="Times New Roman"/>
-          <w:color w:val="000000"/>
-          <w:sz w:val="28"/>
-          <w:szCs w:val="28"/>
-          <w:shd w:val="clear" w:color="auto" w:fill="FFFFFF"/>
-        </w:rPr>
-        <w:t xml:space="preserve"> Дмитрий Вячеславович</w:t>
+        <w:t>Съестов Дмитрий Вячеславович</w:t>
       </w:r>
     </w:p>
     <w:p>
@@ -785,35 +782,7 @@
           <w:color w:val="000000"/>
           <w:lang w:val="ru-RU" w:eastAsia="ru-RU"/>
         </w:rPr>
-        <w:t>При запуске программы пользователю предлагается справочная информация по использованию. Далее предлагается ввести команду, позвол</w:t>
-      </w:r>
-      <w:bookmarkStart w:id="0" w:name="_GoBack"/>
-      <w:bookmarkEnd w:id="0"/>
-      <w:r>
-        <w:rPr>
-          <w:rFonts w:ascii="Times New Roman" w:eastAsia="Times New Roman" w:hAnsi="Times New Roman" w:cs="Times New Roman"/>
-          <w:color w:val="000000"/>
-          <w:lang w:val="ru-RU" w:eastAsia="ru-RU"/>
-        </w:rPr>
-        <w:t xml:space="preserve">яющую выполнить одно из </w:t>
-      </w:r>
-      <w:proofErr w:type="spellStart"/>
-      <w:r>
-        <w:rPr>
-          <w:rFonts w:ascii="Times New Roman" w:eastAsia="Times New Roman" w:hAnsi="Times New Roman" w:cs="Times New Roman"/>
-          <w:color w:val="000000"/>
-          <w:lang w:val="ru-RU" w:eastAsia="ru-RU"/>
-        </w:rPr>
-        <w:t>действии</w:t>
-      </w:r>
-      <w:proofErr w:type="spellEnd"/>
-      <w:r>
-        <w:rPr>
-          <w:rFonts w:ascii="Times New Roman" w:eastAsia="Times New Roman" w:hAnsi="Times New Roman" w:cs="Times New Roman"/>
-          <w:color w:val="000000"/>
-          <w:lang w:val="ru-RU" w:eastAsia="ru-RU"/>
-        </w:rPr>
-        <w:t>̆:</w:t>
+        <w:t>При запуске программы пользователю предлагается справочная информация по использованию. Далее предлагается ввести команду, позволяющую выполнить одно из действий:</w:t>
       </w:r>
     </w:p>
     <w:p>
@@ -837,25 +806,7 @@
           <w:color w:val="000000"/>
           <w:lang w:val="ru-RU" w:eastAsia="ru-RU"/>
         </w:rPr>
-        <w:t xml:space="preserve">осуществить поиск </w:t>
-      </w:r>
-      <w:proofErr w:type="spellStart"/>
-      <w:r>
-        <w:rPr>
-          <w:rFonts w:ascii="Times New Roman" w:eastAsia="Times New Roman" w:hAnsi="Times New Roman" w:cs="Times New Roman"/>
-          <w:color w:val="000000"/>
-          <w:lang w:val="ru-RU" w:eastAsia="ru-RU"/>
-        </w:rPr>
-        <w:t>музыкальнои</w:t>
-      </w:r>
-      <w:proofErr w:type="spellEnd"/>
-      <w:r>
-        <w:rPr>
-          <w:rFonts w:ascii="Times New Roman" w:eastAsia="Times New Roman" w:hAnsi="Times New Roman" w:cs="Times New Roman"/>
-          <w:color w:val="000000"/>
-          <w:lang w:val="ru-RU" w:eastAsia="ru-RU"/>
-        </w:rPr>
-        <w:t>̆ композиции в каталоге по определенному критерию;</w:t>
+        <w:t>осуществить поиск музыкальной композиции в каталоге по определенному критерию;</w:t>
       </w:r>
     </w:p>
     <w:p>
@@ -942,23 +893,13 @@
           <w:lang w:val="ru-RU" w:eastAsia="ru-RU"/>
         </w:rPr>
       </w:pPr>
-      <w:proofErr w:type="spellStart"/>
       <w:r>
         <w:rPr>
           <w:rFonts w:ascii="Times New Roman" w:eastAsia="Times New Roman" w:hAnsi="Times New Roman" w:cs="Times New Roman"/>
           <w:color w:val="000000"/>
           <w:lang w:val="ru-RU" w:eastAsia="ru-RU"/>
         </w:rPr>
-        <w:t>выйти</w:t>
-      </w:r>
-      <w:proofErr w:type="spellEnd"/>
-      <w:r>
-        <w:rPr>
-          <w:rFonts w:ascii="Times New Roman" w:eastAsia="Times New Roman" w:hAnsi="Times New Roman" w:cs="Times New Roman"/>
-          <w:color w:val="000000"/>
-          <w:lang w:val="ru-RU" w:eastAsia="ru-RU"/>
-        </w:rPr>
-        <w:t xml:space="preserve"> из программы.</w:t>
+        <w:t>выйти из программы.</w:t>
       </w:r>
     </w:p>
     <w:p>
@@ -976,27 +917,1737 @@
           <w:color w:val="000000"/>
           <w:lang w:val="ru-RU" w:eastAsia="ru-RU"/>
         </w:rPr>
-        <w:t xml:space="preserve">Критериями поиска могут служить: имя (название) автора/исполнителя или название композиции. В качестве результата поиска в консоль должен выводиться список композиций в виде «исполнитель – название». Удаление или добавление записи осуществляется после ввода </w:t>
+        <w:t>Критериями поиска могут служить: имя (название) автора/исполнителя или название композиции. В качестве результата поиска в консоль должен выводиться список композиций в виде «исполнитель – название». Удаление или добавление записи осуществляется после ввода всей информации о композиции.</w:t>
       </w:r>
-      <w:proofErr w:type="spellStart"/>
+    </w:p>
+    <w:p>
+      <w:pPr>
+        <w:pStyle w:val="a4"/>
+        <w:spacing w:before="0" w:beforeAutospacing="0" w:after="240" w:afterAutospacing="0"/>
+        <w:jc w:val="both"/>
+        <w:rPr>
+          <w:b/>
+        </w:rPr>
+      </w:pPr>
       <w:r>
         <w:rPr>
-          <w:rFonts w:ascii="Times New Roman" w:eastAsia="Times New Roman" w:hAnsi="Times New Roman" w:cs="Times New Roman"/>
-          <w:color w:val="000000"/>
-          <w:lang w:val="ru-RU" w:eastAsia="ru-RU"/>
-        </w:rPr>
-        <w:t>всеи</w:t>
+          <w:b/>
+        </w:rPr>
+        <w:t>Функциональные требования</w:t>
       </w:r>
-      <w:proofErr w:type="spellEnd"/>
-      <w:r>
-        <w:rPr>
-          <w:rFonts w:ascii="Times New Roman" w:eastAsia="Times New Roman" w:hAnsi="Times New Roman" w:cs="Times New Roman"/>
-          <w:color w:val="000000"/>
-          <w:lang w:val="ru-RU" w:eastAsia="ru-RU"/>
-        </w:rPr>
-        <w:t>̆ информации о композиции.</w:t>
-      </w:r>
-    </w:p>
+    </w:p>
+    <w:tbl>
+      <w:tblPr>
+        <w:tblStyle w:val="a3"/>
+        <w:tblW w:w="0" w:type="auto"/>
+        <w:tblInd w:w="0" w:type="dxa"/>
+        <w:tblLook w:val="04A0" w:firstRow="1" w:lastRow="0" w:firstColumn="1" w:lastColumn="0" w:noHBand="0" w:noVBand="1"/>
+      </w:tblPr>
+      <w:tblGrid>
+        <w:gridCol w:w="966"/>
+        <w:gridCol w:w="2489"/>
+        <w:gridCol w:w="5890"/>
+      </w:tblGrid>
+      <w:tr>
+        <w:tc>
+          <w:tcPr>
+            <w:tcW w:w="988" w:type="dxa"/>
+          </w:tcPr>
+          <w:p>
+            <w:pPr>
+              <w:pStyle w:val="a4"/>
+              <w:spacing w:before="0" w:beforeAutospacing="0" w:after="0" w:afterAutospacing="0"/>
+              <w:jc w:val="center"/>
+              <w:rPr>
+                <w:b/>
+                <w:lang w:val="en-US"/>
+              </w:rPr>
+            </w:pPr>
+            <w:r>
+              <w:rPr>
+                <w:b/>
+                <w:lang w:val="en-US"/>
+              </w:rPr>
+              <w:t>ID</w:t>
+            </w:r>
+          </w:p>
+        </w:tc>
+        <w:tc>
+          <w:tcPr>
+            <w:tcW w:w="2126" w:type="dxa"/>
+          </w:tcPr>
+          <w:p>
+            <w:pPr>
+              <w:pStyle w:val="a4"/>
+              <w:spacing w:before="0" w:beforeAutospacing="0" w:after="0" w:afterAutospacing="0"/>
+              <w:jc w:val="center"/>
+              <w:rPr>
+                <w:b/>
+              </w:rPr>
+            </w:pPr>
+            <w:r>
+              <w:rPr>
+                <w:b/>
+              </w:rPr>
+              <w:t>Название</w:t>
+            </w:r>
+          </w:p>
+        </w:tc>
+        <w:tc>
+          <w:tcPr>
+            <w:tcW w:w="6231" w:type="dxa"/>
+          </w:tcPr>
+          <w:p>
+            <w:pPr>
+              <w:pStyle w:val="a4"/>
+              <w:spacing w:before="0" w:beforeAutospacing="0" w:after="0" w:afterAutospacing="0"/>
+              <w:jc w:val="center"/>
+              <w:rPr>
+                <w:b/>
+              </w:rPr>
+            </w:pPr>
+            <w:r>
+              <w:rPr>
+                <w:b/>
+              </w:rPr>
+              <w:t>Описание</w:t>
+            </w:r>
+          </w:p>
+        </w:tc>
+      </w:tr>
+      <w:tr>
+        <w:tc>
+          <w:tcPr>
+            <w:tcW w:w="988" w:type="dxa"/>
+          </w:tcPr>
+          <w:p>
+            <w:pPr>
+              <w:pStyle w:val="a4"/>
+              <w:spacing w:before="0" w:beforeAutospacing="0" w:after="0" w:afterAutospacing="0"/>
+              <w:jc w:val="center"/>
+              <w:rPr>
+                <w:bCs/>
+                <w:lang w:val="en-US"/>
+              </w:rPr>
+            </w:pPr>
+            <w:r>
+              <w:rPr>
+                <w:bCs/>
+                <w:lang w:val="en-US"/>
+              </w:rPr>
+              <w:t>FR0</w:t>
+            </w:r>
+          </w:p>
+        </w:tc>
+        <w:tc>
+          <w:tcPr>
+            <w:tcW w:w="2126" w:type="dxa"/>
+          </w:tcPr>
+          <w:p>
+            <w:pPr>
+              <w:pStyle w:val="a4"/>
+              <w:spacing w:before="0" w:beforeAutospacing="0" w:after="0" w:afterAutospacing="0"/>
+              <w:jc w:val="center"/>
+              <w:rPr>
+                <w:bCs/>
+              </w:rPr>
+            </w:pPr>
+            <w:r>
+              <w:rPr>
+                <w:bCs/>
+              </w:rPr>
+              <w:t>Консольный вывод</w:t>
+            </w:r>
+          </w:p>
+        </w:tc>
+        <w:tc>
+          <w:tcPr>
+            <w:tcW w:w="6231" w:type="dxa"/>
+          </w:tcPr>
+          <w:p>
+            <w:pPr>
+              <w:pStyle w:val="a4"/>
+              <w:spacing w:before="0" w:beforeAutospacing="0" w:after="0" w:afterAutospacing="0"/>
+              <w:jc w:val="center"/>
+              <w:rPr>
+                <w:bCs/>
+              </w:rPr>
+            </w:pPr>
+            <w:r>
+              <w:rPr>
+                <w:bCs/>
+              </w:rPr>
+              <w:t>Взаимодействие с пользователем должно осуществляться с помощью консольного интерфейса.</w:t>
+            </w:r>
+          </w:p>
+        </w:tc>
+      </w:tr>
+      <w:tr>
+        <w:tc>
+          <w:tcPr>
+            <w:tcW w:w="988" w:type="dxa"/>
+          </w:tcPr>
+          <w:p>
+            <w:pPr>
+              <w:pStyle w:val="a4"/>
+              <w:spacing w:before="0" w:beforeAutospacing="0" w:after="0" w:afterAutospacing="0"/>
+              <w:jc w:val="center"/>
+              <w:rPr>
+                <w:bCs/>
+                <w:lang w:val="en-US"/>
+              </w:rPr>
+            </w:pPr>
+            <w:r>
+              <w:rPr>
+                <w:bCs/>
+                <w:lang w:val="en-US"/>
+              </w:rPr>
+              <w:t>FR</w:t>
+            </w:r>
+            <w:r>
+              <w:rPr>
+                <w:bCs/>
+              </w:rPr>
+              <w:t>1</w:t>
+            </w:r>
+          </w:p>
+        </w:tc>
+        <w:tc>
+          <w:tcPr>
+            <w:tcW w:w="2126" w:type="dxa"/>
+          </w:tcPr>
+          <w:p>
+            <w:pPr>
+              <w:pStyle w:val="a4"/>
+              <w:spacing w:before="0" w:beforeAutospacing="0" w:after="0" w:afterAutospacing="0"/>
+              <w:jc w:val="center"/>
+              <w:rPr>
+                <w:bCs/>
+              </w:rPr>
+            </w:pPr>
+            <w:r>
+              <w:rPr>
+                <w:bCs/>
+              </w:rPr>
+              <w:t>Консольный ввод</w:t>
+            </w:r>
+          </w:p>
+        </w:tc>
+        <w:tc>
+          <w:tcPr>
+            <w:tcW w:w="6231" w:type="dxa"/>
+          </w:tcPr>
+          <w:p>
+            <w:pPr>
+              <w:pStyle w:val="a4"/>
+              <w:spacing w:before="0" w:beforeAutospacing="0" w:after="0" w:afterAutospacing="0"/>
+              <w:jc w:val="center"/>
+              <w:rPr>
+                <w:bCs/>
+              </w:rPr>
+            </w:pPr>
+            <w:r>
+              <w:rPr>
+                <w:bCs/>
+              </w:rPr>
+              <w:t>Система должна поддерживать консольный ввод.</w:t>
+            </w:r>
+          </w:p>
+        </w:tc>
+      </w:tr>
+      <w:tr>
+        <w:tc>
+          <w:tcPr>
+            <w:tcW w:w="988" w:type="dxa"/>
+          </w:tcPr>
+          <w:p>
+            <w:pPr>
+              <w:pStyle w:val="a4"/>
+              <w:spacing w:before="0" w:beforeAutospacing="0" w:after="0" w:afterAutospacing="0"/>
+              <w:jc w:val="center"/>
+              <w:rPr>
+                <w:bCs/>
+                <w:lang w:val="en-US"/>
+              </w:rPr>
+            </w:pPr>
+            <w:r>
+              <w:rPr>
+                <w:bCs/>
+                <w:lang w:val="en-US"/>
+              </w:rPr>
+              <w:t>FR2</w:t>
+            </w:r>
+          </w:p>
+        </w:tc>
+        <w:tc>
+          <w:tcPr>
+            <w:tcW w:w="2126" w:type="dxa"/>
+          </w:tcPr>
+          <w:p>
+            <w:pPr>
+              <w:pStyle w:val="a4"/>
+              <w:spacing w:before="0" w:beforeAutospacing="0" w:after="0" w:afterAutospacing="0"/>
+              <w:jc w:val="center"/>
+              <w:rPr>
+                <w:bCs/>
+              </w:rPr>
+            </w:pPr>
+            <w:r>
+              <w:rPr>
+                <w:bCs/>
+              </w:rPr>
+              <w:t>Название</w:t>
+            </w:r>
+            <w:r>
+              <w:rPr>
+                <w:bCs/>
+              </w:rPr>
+              <w:t xml:space="preserve"> страницы</w:t>
+            </w:r>
+          </w:p>
+        </w:tc>
+        <w:tc>
+          <w:tcPr>
+            <w:tcW w:w="6231" w:type="dxa"/>
+          </w:tcPr>
+          <w:p>
+            <w:pPr>
+              <w:pStyle w:val="a4"/>
+              <w:spacing w:before="0" w:beforeAutospacing="0" w:after="0" w:afterAutospacing="0"/>
+              <w:jc w:val="center"/>
+              <w:rPr>
+                <w:bCs/>
+              </w:rPr>
+            </w:pPr>
+            <w:r>
+              <w:rPr>
+                <w:bCs/>
+              </w:rPr>
+              <w:t>Система дол</w:t>
+            </w:r>
+            <w:r>
+              <w:rPr>
+                <w:bCs/>
+              </w:rPr>
+              <w:t>жна явно идентифицировать текущую страницу, выводя её название в консоль.</w:t>
+            </w:r>
+          </w:p>
+        </w:tc>
+      </w:tr>
+      <w:tr>
+        <w:tc>
+          <w:tcPr>
+            <w:tcW w:w="988" w:type="dxa"/>
+          </w:tcPr>
+          <w:p>
+            <w:pPr>
+              <w:pStyle w:val="a4"/>
+              <w:spacing w:before="0" w:beforeAutospacing="0" w:after="0" w:afterAutospacing="0"/>
+              <w:jc w:val="center"/>
+              <w:rPr>
+                <w:bCs/>
+              </w:rPr>
+            </w:pPr>
+            <w:r>
+              <w:rPr>
+                <w:bCs/>
+                <w:lang w:val="en-US"/>
+              </w:rPr>
+              <w:t>FR</w:t>
+            </w:r>
+            <w:r>
+              <w:rPr>
+                <w:bCs/>
+              </w:rPr>
+              <w:t>2</w:t>
+            </w:r>
+          </w:p>
+        </w:tc>
+        <w:tc>
+          <w:tcPr>
+            <w:tcW w:w="2126" w:type="dxa"/>
+          </w:tcPr>
+          <w:p>
+            <w:pPr>
+              <w:pStyle w:val="a4"/>
+              <w:spacing w:before="0" w:beforeAutospacing="0" w:after="0" w:afterAutospacing="0"/>
+              <w:jc w:val="center"/>
+              <w:rPr>
+                <w:bCs/>
+              </w:rPr>
+            </w:pPr>
+            <w:r>
+              <w:rPr>
+                <w:bCs/>
+              </w:rPr>
+              <w:t>Регистрация</w:t>
+            </w:r>
+          </w:p>
+        </w:tc>
+        <w:tc>
+          <w:tcPr>
+            <w:tcW w:w="6231" w:type="dxa"/>
+          </w:tcPr>
+          <w:p>
+            <w:pPr>
+              <w:pStyle w:val="a4"/>
+              <w:spacing w:before="0" w:beforeAutospacing="0" w:after="0" w:afterAutospacing="0"/>
+              <w:jc w:val="center"/>
+              <w:rPr>
+                <w:bCs/>
+              </w:rPr>
+            </w:pPr>
+            <w:r>
+              <w:rPr>
+                <w:bCs/>
+              </w:rPr>
+              <w:t>Система должна позволять пользователю создать учёную запись.</w:t>
+            </w:r>
+          </w:p>
+        </w:tc>
+      </w:tr>
+      <w:tr>
+        <w:tc>
+          <w:tcPr>
+            <w:tcW w:w="988" w:type="dxa"/>
+          </w:tcPr>
+          <w:p>
+            <w:pPr>
+              <w:pStyle w:val="a4"/>
+              <w:spacing w:before="0" w:beforeAutospacing="0" w:after="0" w:afterAutospacing="0"/>
+              <w:jc w:val="center"/>
+              <w:rPr>
+                <w:bCs/>
+              </w:rPr>
+            </w:pPr>
+            <w:r>
+              <w:rPr>
+                <w:bCs/>
+                <w:lang w:val="en-US"/>
+              </w:rPr>
+              <w:t>FR</w:t>
+            </w:r>
+            <w:r>
+              <w:rPr>
+                <w:bCs/>
+              </w:rPr>
+              <w:t>3</w:t>
+            </w:r>
+          </w:p>
+        </w:tc>
+        <w:tc>
+          <w:tcPr>
+            <w:tcW w:w="2126" w:type="dxa"/>
+          </w:tcPr>
+          <w:p>
+            <w:pPr>
+              <w:pStyle w:val="a4"/>
+              <w:spacing w:before="0" w:beforeAutospacing="0" w:after="0" w:afterAutospacing="0"/>
+              <w:jc w:val="center"/>
+              <w:rPr>
+                <w:bCs/>
+              </w:rPr>
+            </w:pPr>
+            <w:r>
+              <w:rPr>
+                <w:bCs/>
+              </w:rPr>
+              <w:t>Вход</w:t>
+            </w:r>
+          </w:p>
+        </w:tc>
+        <w:tc>
+          <w:tcPr>
+            <w:tcW w:w="6231" w:type="dxa"/>
+          </w:tcPr>
+          <w:p>
+            <w:pPr>
+              <w:pStyle w:val="a4"/>
+              <w:spacing w:before="0" w:beforeAutospacing="0" w:after="0" w:afterAutospacing="0"/>
+              <w:jc w:val="center"/>
+              <w:rPr>
+                <w:bCs/>
+              </w:rPr>
+            </w:pPr>
+            <w:r>
+              <w:rPr>
+                <w:bCs/>
+              </w:rPr>
+              <w:t>Система должна позволять пользователю войти в существующую учётную запись.</w:t>
+            </w:r>
+          </w:p>
+        </w:tc>
+      </w:tr>
+      <w:tr>
+        <w:tc>
+          <w:tcPr>
+            <w:tcW w:w="988" w:type="dxa"/>
+          </w:tcPr>
+          <w:p>
+            <w:pPr>
+              <w:pStyle w:val="a4"/>
+              <w:spacing w:before="0" w:beforeAutospacing="0" w:after="0" w:afterAutospacing="0"/>
+              <w:jc w:val="center"/>
+              <w:rPr>
+                <w:bCs/>
+                <w:lang w:val="en-US"/>
+              </w:rPr>
+            </w:pPr>
+            <w:r>
+              <w:rPr>
+                <w:bCs/>
+                <w:lang w:val="en-US"/>
+              </w:rPr>
+              <w:t>FR</w:t>
+            </w:r>
+            <w:r>
+              <w:rPr>
+                <w:bCs/>
+              </w:rPr>
+              <w:t>4</w:t>
+            </w:r>
+          </w:p>
+        </w:tc>
+        <w:tc>
+          <w:tcPr>
+            <w:tcW w:w="2126" w:type="dxa"/>
+          </w:tcPr>
+          <w:p>
+            <w:pPr>
+              <w:pStyle w:val="a4"/>
+              <w:spacing w:before="0" w:beforeAutospacing="0" w:after="0" w:afterAutospacing="0"/>
+              <w:jc w:val="center"/>
+              <w:rPr>
+                <w:bCs/>
+              </w:rPr>
+            </w:pPr>
+            <w:r>
+              <w:rPr>
+                <w:bCs/>
+              </w:rPr>
+              <w:t>Минимальная длина пароля</w:t>
+            </w:r>
+          </w:p>
+        </w:tc>
+        <w:tc>
+          <w:tcPr>
+            <w:tcW w:w="6231" w:type="dxa"/>
+          </w:tcPr>
+          <w:p>
+            <w:pPr>
+              <w:pStyle w:val="a4"/>
+              <w:spacing w:before="0" w:beforeAutospacing="0" w:after="0" w:afterAutospacing="0"/>
+              <w:jc w:val="center"/>
+              <w:rPr>
+                <w:bCs/>
+              </w:rPr>
+            </w:pPr>
+            <w:r>
+              <w:rPr>
+                <w:bCs/>
+              </w:rPr>
+              <w:t>Система должна проверять, что длина пароля не меньше 6 символов.</w:t>
+            </w:r>
+          </w:p>
+        </w:tc>
+      </w:tr>
+      <w:tr>
+        <w:tc>
+          <w:tcPr>
+            <w:tcW w:w="988" w:type="dxa"/>
+          </w:tcPr>
+          <w:p>
+            <w:pPr>
+              <w:pStyle w:val="a4"/>
+              <w:spacing w:before="0" w:beforeAutospacing="0" w:after="0" w:afterAutospacing="0"/>
+              <w:jc w:val="center"/>
+              <w:rPr>
+                <w:bCs/>
+                <w:lang w:val="en-US"/>
+              </w:rPr>
+            </w:pPr>
+            <w:r>
+              <w:rPr>
+                <w:bCs/>
+                <w:lang w:val="en-US"/>
+              </w:rPr>
+              <w:t>FR</w:t>
+            </w:r>
+            <w:r>
+              <w:rPr>
+                <w:bCs/>
+              </w:rPr>
+              <w:t>5</w:t>
+            </w:r>
+          </w:p>
+        </w:tc>
+        <w:tc>
+          <w:tcPr>
+            <w:tcW w:w="2126" w:type="dxa"/>
+          </w:tcPr>
+          <w:p>
+            <w:pPr>
+              <w:pStyle w:val="a4"/>
+              <w:spacing w:before="0" w:beforeAutospacing="0" w:after="0" w:afterAutospacing="0"/>
+              <w:jc w:val="center"/>
+              <w:rPr>
+                <w:bCs/>
+              </w:rPr>
+            </w:pPr>
+            <w:r>
+              <w:rPr>
+                <w:bCs/>
+              </w:rPr>
+              <w:t>Проверка надёжности</w:t>
+            </w:r>
+            <w:bookmarkStart w:id="0" w:name="_GoBack"/>
+            <w:bookmarkEnd w:id="0"/>
+            <w:r>
+              <w:rPr>
+                <w:bCs/>
+              </w:rPr>
+              <w:t xml:space="preserve"> </w:t>
+            </w:r>
+            <w:r>
+              <w:rPr>
+                <w:bCs/>
+              </w:rPr>
+              <w:t>парол</w:t>
+            </w:r>
+            <w:r>
+              <w:rPr>
+                <w:bCs/>
+              </w:rPr>
+              <w:t>я</w:t>
+            </w:r>
+          </w:p>
+        </w:tc>
+        <w:tc>
+          <w:tcPr>
+            <w:tcW w:w="6231" w:type="dxa"/>
+          </w:tcPr>
+          <w:p>
+            <w:pPr>
+              <w:pStyle w:val="a4"/>
+              <w:spacing w:before="0" w:beforeAutospacing="0" w:after="0" w:afterAutospacing="0"/>
+              <w:jc w:val="center"/>
+              <w:rPr>
+                <w:bCs/>
+              </w:rPr>
+            </w:pPr>
+            <w:r>
+              <w:rPr>
+                <w:bCs/>
+              </w:rPr>
+              <w:t>Система должна проверять, что пароль содержит как буквы, так и цифры.</w:t>
+            </w:r>
+          </w:p>
+        </w:tc>
+      </w:tr>
+      <w:tr>
+        <w:tc>
+          <w:tcPr>
+            <w:tcW w:w="988" w:type="dxa"/>
+          </w:tcPr>
+          <w:p>
+            <w:pPr>
+              <w:pStyle w:val="a4"/>
+              <w:spacing w:before="0" w:beforeAutospacing="0" w:after="0" w:afterAutospacing="0"/>
+              <w:jc w:val="center"/>
+              <w:rPr>
+                <w:bCs/>
+              </w:rPr>
+            </w:pPr>
+            <w:r>
+              <w:rPr>
+                <w:bCs/>
+                <w:lang w:val="en-US"/>
+              </w:rPr>
+              <w:t>FR</w:t>
+            </w:r>
+            <w:r>
+              <w:rPr>
+                <w:bCs/>
+              </w:rPr>
+              <w:t>6</w:t>
+            </w:r>
+          </w:p>
+        </w:tc>
+        <w:tc>
+          <w:tcPr>
+            <w:tcW w:w="2126" w:type="dxa"/>
+          </w:tcPr>
+          <w:p>
+            <w:pPr>
+              <w:pStyle w:val="a4"/>
+              <w:spacing w:before="0" w:beforeAutospacing="0" w:after="0" w:afterAutospacing="0"/>
+              <w:jc w:val="center"/>
+              <w:rPr>
+                <w:bCs/>
+              </w:rPr>
+            </w:pPr>
+            <w:r>
+              <w:rPr>
+                <w:bCs/>
+              </w:rPr>
+              <w:t>Хранение паролей</w:t>
+            </w:r>
+          </w:p>
+        </w:tc>
+        <w:tc>
+          <w:tcPr>
+            <w:tcW w:w="6231" w:type="dxa"/>
+          </w:tcPr>
+          <w:p>
+            <w:pPr>
+              <w:pStyle w:val="a4"/>
+              <w:spacing w:before="0" w:beforeAutospacing="0" w:after="0" w:afterAutospacing="0"/>
+              <w:jc w:val="center"/>
+              <w:rPr>
+                <w:bCs/>
+              </w:rPr>
+            </w:pPr>
+            <w:r>
+              <w:rPr>
+                <w:bCs/>
+              </w:rPr>
+              <w:t>Пользовательские пароли должны храниться в виде хэш-кода.</w:t>
+            </w:r>
+          </w:p>
+        </w:tc>
+      </w:tr>
+      <w:tr>
+        <w:tc>
+          <w:tcPr>
+            <w:tcW w:w="988" w:type="dxa"/>
+          </w:tcPr>
+          <w:p>
+            <w:pPr>
+              <w:pStyle w:val="a4"/>
+              <w:spacing w:before="0" w:beforeAutospacing="0" w:after="0" w:afterAutospacing="0"/>
+              <w:jc w:val="center"/>
+              <w:rPr>
+                <w:bCs/>
+                <w:lang w:val="en-US"/>
+              </w:rPr>
+            </w:pPr>
+            <w:r>
+              <w:rPr>
+                <w:bCs/>
+                <w:lang w:val="en-US"/>
+              </w:rPr>
+              <w:t>FR</w:t>
+            </w:r>
+            <w:r>
+              <w:rPr>
+                <w:bCs/>
+              </w:rPr>
+              <w:t>7</w:t>
+            </w:r>
+          </w:p>
+        </w:tc>
+        <w:tc>
+          <w:tcPr>
+            <w:tcW w:w="2126" w:type="dxa"/>
+          </w:tcPr>
+          <w:p>
+            <w:pPr>
+              <w:pStyle w:val="a4"/>
+              <w:spacing w:before="0" w:beforeAutospacing="0" w:after="0" w:afterAutospacing="0"/>
+              <w:jc w:val="center"/>
+              <w:rPr>
+                <w:bCs/>
+              </w:rPr>
+            </w:pPr>
+            <w:r>
+              <w:rPr>
+                <w:bCs/>
+              </w:rPr>
+              <w:t>Проверка</w:t>
+            </w:r>
+            <w:r>
+              <w:rPr>
+                <w:bCs/>
+              </w:rPr>
+              <w:t xml:space="preserve"> паролей</w:t>
+            </w:r>
+            <w:r>
+              <w:rPr>
+                <w:bCs/>
+              </w:rPr>
+              <w:t xml:space="preserve"> при входе</w:t>
+            </w:r>
+          </w:p>
+        </w:tc>
+        <w:tc>
+          <w:tcPr>
+            <w:tcW w:w="6231" w:type="dxa"/>
+          </w:tcPr>
+          <w:p>
+            <w:pPr>
+              <w:pStyle w:val="a4"/>
+              <w:spacing w:before="0" w:beforeAutospacing="0" w:after="0" w:afterAutospacing="0"/>
+              <w:jc w:val="center"/>
+              <w:rPr>
+                <w:bCs/>
+              </w:rPr>
+            </w:pPr>
+            <w:r>
+              <w:rPr>
+                <w:bCs/>
+              </w:rPr>
+              <w:t>Система должна проверять пароль и запрещать вход при его несоответствии.</w:t>
+            </w:r>
+          </w:p>
+        </w:tc>
+      </w:tr>
+      <w:tr>
+        <w:tc>
+          <w:tcPr>
+            <w:tcW w:w="988" w:type="dxa"/>
+          </w:tcPr>
+          <w:p>
+            <w:pPr>
+              <w:pStyle w:val="a4"/>
+              <w:spacing w:before="0" w:beforeAutospacing="0" w:after="0" w:afterAutospacing="0"/>
+              <w:jc w:val="center"/>
+              <w:rPr>
+                <w:bCs/>
+              </w:rPr>
+            </w:pPr>
+            <w:r>
+              <w:rPr>
+                <w:bCs/>
+                <w:lang w:val="en-US"/>
+              </w:rPr>
+              <w:t>FR</w:t>
+            </w:r>
+            <w:r>
+              <w:rPr>
+                <w:bCs/>
+              </w:rPr>
+              <w:t>8</w:t>
+            </w:r>
+          </w:p>
+        </w:tc>
+        <w:tc>
+          <w:tcPr>
+            <w:tcW w:w="2126" w:type="dxa"/>
+          </w:tcPr>
+          <w:p>
+            <w:pPr>
+              <w:pStyle w:val="a4"/>
+              <w:spacing w:before="0" w:beforeAutospacing="0" w:after="0" w:afterAutospacing="0"/>
+              <w:jc w:val="center"/>
+              <w:rPr>
+                <w:bCs/>
+              </w:rPr>
+            </w:pPr>
+            <w:r>
+              <w:rPr>
+                <w:bCs/>
+              </w:rPr>
+              <w:t>Использование базы данных</w:t>
+            </w:r>
+          </w:p>
+        </w:tc>
+        <w:tc>
+          <w:tcPr>
+            <w:tcW w:w="6231" w:type="dxa"/>
+          </w:tcPr>
+          <w:p>
+            <w:pPr>
+              <w:pStyle w:val="a4"/>
+              <w:spacing w:before="0" w:beforeAutospacing="0" w:after="0" w:afterAutospacing="0"/>
+              <w:jc w:val="center"/>
+              <w:rPr>
+                <w:bCs/>
+              </w:rPr>
+            </w:pPr>
+            <w:r>
+              <w:rPr>
+                <w:bCs/>
+              </w:rPr>
+              <w:t>Система должна хранить все данные в БД на удалённом сервере.</w:t>
+            </w:r>
+          </w:p>
+        </w:tc>
+      </w:tr>
+      <w:tr>
+        <w:tc>
+          <w:tcPr>
+            <w:tcW w:w="988" w:type="dxa"/>
+          </w:tcPr>
+          <w:p>
+            <w:pPr>
+              <w:pStyle w:val="a4"/>
+              <w:spacing w:before="0" w:beforeAutospacing="0" w:after="0" w:afterAutospacing="0"/>
+              <w:jc w:val="center"/>
+              <w:rPr>
+                <w:bCs/>
+              </w:rPr>
+            </w:pPr>
+            <w:r>
+              <w:rPr>
+                <w:bCs/>
+                <w:lang w:val="en-US"/>
+              </w:rPr>
+              <w:t>FR</w:t>
+            </w:r>
+            <w:r>
+              <w:rPr>
+                <w:bCs/>
+              </w:rPr>
+              <w:t>9</w:t>
+            </w:r>
+          </w:p>
+        </w:tc>
+        <w:tc>
+          <w:tcPr>
+            <w:tcW w:w="2126" w:type="dxa"/>
+          </w:tcPr>
+          <w:p>
+            <w:pPr>
+              <w:pStyle w:val="a4"/>
+              <w:spacing w:before="0" w:beforeAutospacing="0" w:after="0" w:afterAutospacing="0"/>
+              <w:jc w:val="center"/>
+              <w:rPr>
+                <w:bCs/>
+              </w:rPr>
+            </w:pPr>
+            <w:r>
+              <w:rPr>
+                <w:bCs/>
+              </w:rPr>
+              <w:t>Главное меню</w:t>
+            </w:r>
+          </w:p>
+        </w:tc>
+        <w:tc>
+          <w:tcPr>
+            <w:tcW w:w="6231" w:type="dxa"/>
+          </w:tcPr>
+          <w:p>
+            <w:pPr>
+              <w:pStyle w:val="a4"/>
+              <w:spacing w:before="0" w:beforeAutospacing="0" w:after="0" w:afterAutospacing="0"/>
+              <w:jc w:val="center"/>
+              <w:rPr>
+                <w:bCs/>
+              </w:rPr>
+            </w:pPr>
+            <w:r>
+              <w:rPr>
+                <w:bCs/>
+              </w:rPr>
+              <w:t>Система должна выводить список всех возможных действий в главном меню.</w:t>
+            </w:r>
+          </w:p>
+        </w:tc>
+      </w:tr>
+      <w:tr>
+        <w:tc>
+          <w:tcPr>
+            <w:tcW w:w="988" w:type="dxa"/>
+          </w:tcPr>
+          <w:p>
+            <w:pPr>
+              <w:pStyle w:val="a4"/>
+              <w:spacing w:before="0" w:beforeAutospacing="0" w:after="0" w:afterAutospacing="0"/>
+              <w:jc w:val="center"/>
+              <w:rPr>
+                <w:bCs/>
+              </w:rPr>
+            </w:pPr>
+            <w:r>
+              <w:rPr>
+                <w:bCs/>
+                <w:lang w:val="en-US"/>
+              </w:rPr>
+              <w:t>FR</w:t>
+            </w:r>
+            <w:r>
+              <w:rPr>
+                <w:bCs/>
+              </w:rPr>
+              <w:t>10</w:t>
+            </w:r>
+          </w:p>
+        </w:tc>
+        <w:tc>
+          <w:tcPr>
+            <w:tcW w:w="2126" w:type="dxa"/>
+          </w:tcPr>
+          <w:p>
+            <w:pPr>
+              <w:pStyle w:val="a4"/>
+              <w:spacing w:before="0" w:beforeAutospacing="0" w:after="0" w:afterAutospacing="0"/>
+              <w:jc w:val="center"/>
+              <w:rPr>
+                <w:bCs/>
+              </w:rPr>
+            </w:pPr>
+            <w:r>
+              <w:rPr>
+                <w:bCs/>
+              </w:rPr>
+              <w:t>Выбор пункта меню</w:t>
+            </w:r>
+          </w:p>
+        </w:tc>
+        <w:tc>
+          <w:tcPr>
+            <w:tcW w:w="6231" w:type="dxa"/>
+          </w:tcPr>
+          <w:p>
+            <w:pPr>
+              <w:pStyle w:val="a4"/>
+              <w:spacing w:before="0" w:beforeAutospacing="0" w:after="0" w:afterAutospacing="0"/>
+              <w:jc w:val="center"/>
+              <w:rPr>
+                <w:bCs/>
+              </w:rPr>
+            </w:pPr>
+            <w:r>
+              <w:rPr>
+                <w:bCs/>
+              </w:rPr>
+              <w:t>Выбор пункта меню должен осуществляться путём ввода его номера.</w:t>
+            </w:r>
+          </w:p>
+        </w:tc>
+      </w:tr>
+      <w:tr>
+        <w:tc>
+          <w:tcPr>
+            <w:tcW w:w="988" w:type="dxa"/>
+          </w:tcPr>
+          <w:p>
+            <w:pPr>
+              <w:pStyle w:val="a4"/>
+              <w:spacing w:before="0" w:beforeAutospacing="0" w:after="0" w:afterAutospacing="0"/>
+              <w:jc w:val="center"/>
+              <w:rPr>
+                <w:bCs/>
+              </w:rPr>
+            </w:pPr>
+            <w:r>
+              <w:rPr>
+                <w:bCs/>
+                <w:lang w:val="en-US"/>
+              </w:rPr>
+              <w:t>FR</w:t>
+            </w:r>
+            <w:r>
+              <w:rPr>
+                <w:bCs/>
+              </w:rPr>
+              <w:t>11</w:t>
+            </w:r>
+          </w:p>
+        </w:tc>
+        <w:tc>
+          <w:tcPr>
+            <w:tcW w:w="2126" w:type="dxa"/>
+          </w:tcPr>
+          <w:p>
+            <w:pPr>
+              <w:pStyle w:val="a4"/>
+              <w:spacing w:before="0" w:beforeAutospacing="0" w:after="0" w:afterAutospacing="0"/>
+              <w:jc w:val="center"/>
+              <w:rPr>
+                <w:bCs/>
+                <w:lang w:val="en-US"/>
+              </w:rPr>
+            </w:pPr>
+            <w:r>
+              <w:rPr>
+                <w:bCs/>
+              </w:rPr>
+              <w:t>Вывод всех записей</w:t>
+            </w:r>
+          </w:p>
+        </w:tc>
+        <w:tc>
+          <w:tcPr>
+            <w:tcW w:w="6231" w:type="dxa"/>
+          </w:tcPr>
+          <w:p>
+            <w:pPr>
+              <w:pStyle w:val="a4"/>
+              <w:spacing w:before="0" w:beforeAutospacing="0" w:after="0" w:afterAutospacing="0"/>
+              <w:jc w:val="center"/>
+              <w:rPr>
+                <w:bCs/>
+              </w:rPr>
+            </w:pPr>
+            <w:r>
+              <w:rPr>
+                <w:bCs/>
+              </w:rPr>
+              <w:t>Система должна позволять пользователю вывести список всех существующих записей.</w:t>
+            </w:r>
+          </w:p>
+        </w:tc>
+      </w:tr>
+      <w:tr>
+        <w:tc>
+          <w:tcPr>
+            <w:tcW w:w="988" w:type="dxa"/>
+          </w:tcPr>
+          <w:p>
+            <w:pPr>
+              <w:pStyle w:val="a4"/>
+              <w:spacing w:before="0" w:beforeAutospacing="0" w:after="0" w:afterAutospacing="0"/>
+              <w:jc w:val="center"/>
+              <w:rPr>
+                <w:bCs/>
+              </w:rPr>
+            </w:pPr>
+            <w:r>
+              <w:rPr>
+                <w:bCs/>
+                <w:lang w:val="en-US"/>
+              </w:rPr>
+              <w:t>FR</w:t>
+            </w:r>
+            <w:r>
+              <w:rPr>
+                <w:bCs/>
+              </w:rPr>
+              <w:t>12</w:t>
+            </w:r>
+          </w:p>
+        </w:tc>
+        <w:tc>
+          <w:tcPr>
+            <w:tcW w:w="2126" w:type="dxa"/>
+          </w:tcPr>
+          <w:p>
+            <w:pPr>
+              <w:pStyle w:val="a4"/>
+              <w:spacing w:before="0" w:beforeAutospacing="0" w:after="0" w:afterAutospacing="0"/>
+              <w:jc w:val="center"/>
+              <w:rPr>
+                <w:bCs/>
+              </w:rPr>
+            </w:pPr>
+            <w:r>
+              <w:rPr>
+                <w:bCs/>
+              </w:rPr>
+              <w:t>Подробная информация о записи</w:t>
+            </w:r>
+          </w:p>
+        </w:tc>
+        <w:tc>
+          <w:tcPr>
+            <w:tcW w:w="6231" w:type="dxa"/>
+          </w:tcPr>
+          <w:p>
+            <w:pPr>
+              <w:pStyle w:val="a4"/>
+              <w:spacing w:before="0" w:beforeAutospacing="0" w:after="0" w:afterAutospacing="0"/>
+              <w:jc w:val="center"/>
+              <w:rPr>
+                <w:bCs/>
+              </w:rPr>
+            </w:pPr>
+            <w:r>
+              <w:rPr>
+                <w:bCs/>
+              </w:rPr>
+              <w:t>Система должна позволять пользователю просматривать подробную информацию о записи.</w:t>
+            </w:r>
+          </w:p>
+        </w:tc>
+      </w:tr>
+      <w:tr>
+        <w:tc>
+          <w:tcPr>
+            <w:tcW w:w="988" w:type="dxa"/>
+          </w:tcPr>
+          <w:p>
+            <w:pPr>
+              <w:pStyle w:val="a4"/>
+              <w:spacing w:before="0" w:beforeAutospacing="0" w:after="0" w:afterAutospacing="0"/>
+              <w:jc w:val="center"/>
+              <w:rPr>
+                <w:bCs/>
+                <w:lang w:val="en-US"/>
+              </w:rPr>
+            </w:pPr>
+            <w:r>
+              <w:rPr>
+                <w:bCs/>
+                <w:lang w:val="en-US"/>
+              </w:rPr>
+              <w:t>FR</w:t>
+            </w:r>
+            <w:r>
+              <w:rPr>
+                <w:bCs/>
+              </w:rPr>
+              <w:t>13</w:t>
+            </w:r>
+          </w:p>
+        </w:tc>
+        <w:tc>
+          <w:tcPr>
+            <w:tcW w:w="2126" w:type="dxa"/>
+          </w:tcPr>
+          <w:p>
+            <w:pPr>
+              <w:pStyle w:val="a4"/>
+              <w:spacing w:before="0" w:beforeAutospacing="0" w:after="0" w:afterAutospacing="0"/>
+              <w:jc w:val="center"/>
+              <w:rPr>
+                <w:bCs/>
+              </w:rPr>
+            </w:pPr>
+            <w:r>
+              <w:rPr>
+                <w:bCs/>
+              </w:rPr>
+              <w:t>Удаление</w:t>
+            </w:r>
+          </w:p>
+        </w:tc>
+        <w:tc>
+          <w:tcPr>
+            <w:tcW w:w="6231" w:type="dxa"/>
+          </w:tcPr>
+          <w:p>
+            <w:pPr>
+              <w:pStyle w:val="a4"/>
+              <w:spacing w:before="0" w:beforeAutospacing="0" w:after="0" w:afterAutospacing="0"/>
+              <w:jc w:val="center"/>
+              <w:rPr>
+                <w:bCs/>
+              </w:rPr>
+            </w:pPr>
+            <w:r>
+              <w:rPr>
+                <w:bCs/>
+              </w:rPr>
+              <w:t>Система должна позволять пользователю удалять композиции.</w:t>
+            </w:r>
+          </w:p>
+        </w:tc>
+      </w:tr>
+      <w:tr>
+        <w:tc>
+          <w:tcPr>
+            <w:tcW w:w="988" w:type="dxa"/>
+          </w:tcPr>
+          <w:p>
+            <w:pPr>
+              <w:pStyle w:val="a4"/>
+              <w:spacing w:before="0" w:beforeAutospacing="0" w:after="0" w:afterAutospacing="0"/>
+              <w:jc w:val="center"/>
+              <w:rPr>
+                <w:bCs/>
+                <w:strike/>
+              </w:rPr>
+            </w:pPr>
+            <w:r>
+              <w:rPr>
+                <w:bCs/>
+                <w:strike/>
+                <w:lang w:val="en-US"/>
+              </w:rPr>
+              <w:lastRenderedPageBreak/>
+              <w:t>FR</w:t>
+            </w:r>
+            <w:r>
+              <w:rPr>
+                <w:bCs/>
+                <w:strike/>
+              </w:rPr>
+              <w:t>14</w:t>
+            </w:r>
+          </w:p>
+        </w:tc>
+        <w:tc>
+          <w:tcPr>
+            <w:tcW w:w="2126" w:type="dxa"/>
+          </w:tcPr>
+          <w:p>
+            <w:pPr>
+              <w:pStyle w:val="a4"/>
+              <w:spacing w:before="0" w:beforeAutospacing="0" w:after="0" w:afterAutospacing="0"/>
+              <w:jc w:val="center"/>
+              <w:rPr>
+                <w:bCs/>
+                <w:strike/>
+              </w:rPr>
+            </w:pPr>
+            <w:r>
+              <w:rPr>
+                <w:bCs/>
+                <w:strike/>
+              </w:rPr>
+              <w:t>Добавление</w:t>
+            </w:r>
+          </w:p>
+        </w:tc>
+        <w:tc>
+          <w:tcPr>
+            <w:tcW w:w="6231" w:type="dxa"/>
+          </w:tcPr>
+          <w:p>
+            <w:pPr>
+              <w:pStyle w:val="a4"/>
+              <w:spacing w:before="0" w:beforeAutospacing="0" w:after="0" w:afterAutospacing="0"/>
+              <w:jc w:val="center"/>
+              <w:rPr>
+                <w:bCs/>
+                <w:strike/>
+              </w:rPr>
+            </w:pPr>
+            <w:r>
+              <w:rPr>
+                <w:bCs/>
+                <w:strike/>
+              </w:rPr>
+              <w:t>Система должна позволять пользователю добавлять новые композиции.</w:t>
+            </w:r>
+          </w:p>
+        </w:tc>
+      </w:tr>
+      <w:tr>
+        <w:tc>
+          <w:tcPr>
+            <w:tcW w:w="988" w:type="dxa"/>
+          </w:tcPr>
+          <w:p>
+            <w:pPr>
+              <w:pStyle w:val="a4"/>
+              <w:spacing w:before="0" w:beforeAutospacing="0" w:after="0" w:afterAutospacing="0"/>
+              <w:jc w:val="center"/>
+              <w:rPr>
+                <w:bCs/>
+              </w:rPr>
+            </w:pPr>
+            <w:r>
+              <w:rPr>
+                <w:bCs/>
+                <w:lang w:val="en-US"/>
+              </w:rPr>
+              <w:t>FR</w:t>
+            </w:r>
+            <w:r>
+              <w:rPr>
+                <w:bCs/>
+              </w:rPr>
+              <w:t>15</w:t>
+            </w:r>
+          </w:p>
+        </w:tc>
+        <w:tc>
+          <w:tcPr>
+            <w:tcW w:w="2126" w:type="dxa"/>
+          </w:tcPr>
+          <w:p>
+            <w:pPr>
+              <w:pStyle w:val="a4"/>
+              <w:spacing w:before="0" w:beforeAutospacing="0" w:after="0" w:afterAutospacing="0"/>
+              <w:jc w:val="center"/>
+              <w:rPr>
+                <w:bCs/>
+              </w:rPr>
+            </w:pPr>
+            <w:r>
+              <w:rPr>
+                <w:bCs/>
+              </w:rPr>
+              <w:t>Поиск по названию</w:t>
+            </w:r>
+          </w:p>
+        </w:tc>
+        <w:tc>
+          <w:tcPr>
+            <w:tcW w:w="6231" w:type="dxa"/>
+          </w:tcPr>
+          <w:p>
+            <w:pPr>
+              <w:pStyle w:val="a4"/>
+              <w:spacing w:before="0" w:beforeAutospacing="0" w:after="0" w:afterAutospacing="0"/>
+              <w:jc w:val="center"/>
+              <w:rPr>
+                <w:bCs/>
+              </w:rPr>
+            </w:pPr>
+            <w:r>
+              <w:rPr>
+                <w:bCs/>
+              </w:rPr>
+              <w:t>Система должна позволять пользователю искать композиции по названию.</w:t>
+            </w:r>
+          </w:p>
+        </w:tc>
+      </w:tr>
+      <w:tr>
+        <w:tc>
+          <w:tcPr>
+            <w:tcW w:w="988" w:type="dxa"/>
+          </w:tcPr>
+          <w:p>
+            <w:pPr>
+              <w:pStyle w:val="a4"/>
+              <w:spacing w:before="0" w:beforeAutospacing="0" w:after="0" w:afterAutospacing="0"/>
+              <w:jc w:val="center"/>
+              <w:rPr>
+                <w:bCs/>
+              </w:rPr>
+            </w:pPr>
+            <w:r>
+              <w:rPr>
+                <w:bCs/>
+                <w:lang w:val="en-US"/>
+              </w:rPr>
+              <w:t>FR</w:t>
+            </w:r>
+            <w:r>
+              <w:rPr>
+                <w:bCs/>
+              </w:rPr>
+              <w:t>16</w:t>
+            </w:r>
+          </w:p>
+        </w:tc>
+        <w:tc>
+          <w:tcPr>
+            <w:tcW w:w="2126" w:type="dxa"/>
+          </w:tcPr>
+          <w:p>
+            <w:pPr>
+              <w:pStyle w:val="a4"/>
+              <w:spacing w:before="0" w:beforeAutospacing="0" w:after="0" w:afterAutospacing="0"/>
+              <w:jc w:val="center"/>
+              <w:rPr>
+                <w:bCs/>
+              </w:rPr>
+            </w:pPr>
+            <w:r>
+              <w:rPr>
+                <w:bCs/>
+              </w:rPr>
+              <w:t>Поиск по исполнителю</w:t>
+            </w:r>
+          </w:p>
+        </w:tc>
+        <w:tc>
+          <w:tcPr>
+            <w:tcW w:w="6231" w:type="dxa"/>
+          </w:tcPr>
+          <w:p>
+            <w:pPr>
+              <w:pStyle w:val="a4"/>
+              <w:spacing w:before="0" w:beforeAutospacing="0" w:after="0" w:afterAutospacing="0"/>
+              <w:jc w:val="center"/>
+              <w:rPr>
+                <w:bCs/>
+              </w:rPr>
+            </w:pPr>
+            <w:r>
+              <w:rPr>
+                <w:bCs/>
+              </w:rPr>
+              <w:t>Система должна позволять пользователю искать композиции по исполнителю.</w:t>
+            </w:r>
+          </w:p>
+        </w:tc>
+      </w:tr>
+      <w:tr>
+        <w:tc>
+          <w:tcPr>
+            <w:tcW w:w="988" w:type="dxa"/>
+          </w:tcPr>
+          <w:p>
+            <w:pPr>
+              <w:pStyle w:val="a4"/>
+              <w:spacing w:before="0" w:beforeAutospacing="0" w:after="0" w:afterAutospacing="0"/>
+              <w:jc w:val="center"/>
+              <w:rPr>
+                <w:bCs/>
+              </w:rPr>
+            </w:pPr>
+            <w:r>
+              <w:rPr>
+                <w:bCs/>
+                <w:lang w:val="en-US"/>
+              </w:rPr>
+              <w:t>FR</w:t>
+            </w:r>
+            <w:r>
+              <w:rPr>
+                <w:bCs/>
+              </w:rPr>
+              <w:t>17</w:t>
+            </w:r>
+          </w:p>
+        </w:tc>
+        <w:tc>
+          <w:tcPr>
+            <w:tcW w:w="2126" w:type="dxa"/>
+          </w:tcPr>
+          <w:p>
+            <w:pPr>
+              <w:pStyle w:val="a4"/>
+              <w:spacing w:before="0" w:beforeAutospacing="0" w:after="0" w:afterAutospacing="0"/>
+              <w:jc w:val="center"/>
+              <w:rPr>
+                <w:bCs/>
+              </w:rPr>
+            </w:pPr>
+            <w:r>
+              <w:rPr>
+                <w:bCs/>
+              </w:rPr>
+              <w:t>Поиск по году</w:t>
+            </w:r>
+          </w:p>
+        </w:tc>
+        <w:tc>
+          <w:tcPr>
+            <w:tcW w:w="6231" w:type="dxa"/>
+          </w:tcPr>
+          <w:p>
+            <w:pPr>
+              <w:pStyle w:val="a4"/>
+              <w:spacing w:before="0" w:beforeAutospacing="0" w:after="0" w:afterAutospacing="0"/>
+              <w:jc w:val="center"/>
+              <w:rPr>
+                <w:bCs/>
+              </w:rPr>
+            </w:pPr>
+            <w:r>
+              <w:rPr>
+                <w:bCs/>
+              </w:rPr>
+              <w:t>Система должна позволять пользователю искать композиции по году выпуска.</w:t>
+            </w:r>
+          </w:p>
+        </w:tc>
+      </w:tr>
+      <w:tr>
+        <w:tc>
+          <w:tcPr>
+            <w:tcW w:w="988" w:type="dxa"/>
+          </w:tcPr>
+          <w:p>
+            <w:pPr>
+              <w:pStyle w:val="a4"/>
+              <w:spacing w:before="0" w:beforeAutospacing="0" w:after="0" w:afterAutospacing="0"/>
+              <w:jc w:val="center"/>
+              <w:rPr>
+                <w:bCs/>
+              </w:rPr>
+            </w:pPr>
+            <w:r>
+              <w:rPr>
+                <w:bCs/>
+                <w:lang w:val="en-US"/>
+              </w:rPr>
+              <w:t>FR</w:t>
+            </w:r>
+            <w:r>
+              <w:rPr>
+                <w:bCs/>
+              </w:rPr>
+              <w:t>18</w:t>
+            </w:r>
+          </w:p>
+        </w:tc>
+        <w:tc>
+          <w:tcPr>
+            <w:tcW w:w="2126" w:type="dxa"/>
+          </w:tcPr>
+          <w:p>
+            <w:pPr>
+              <w:pStyle w:val="a4"/>
+              <w:spacing w:before="0" w:beforeAutospacing="0" w:after="0" w:afterAutospacing="0"/>
+              <w:jc w:val="center"/>
+              <w:rPr>
+                <w:bCs/>
+              </w:rPr>
+            </w:pPr>
+            <w:r>
+              <w:rPr>
+                <w:bCs/>
+              </w:rPr>
+              <w:t>Регистронезависимый поиск</w:t>
+            </w:r>
+          </w:p>
+        </w:tc>
+        <w:tc>
+          <w:tcPr>
+            <w:tcW w:w="6231" w:type="dxa"/>
+          </w:tcPr>
+          <w:p>
+            <w:pPr>
+              <w:pStyle w:val="a4"/>
+              <w:spacing w:before="0" w:beforeAutospacing="0" w:after="0" w:afterAutospacing="0"/>
+              <w:jc w:val="center"/>
+              <w:rPr>
+                <w:bCs/>
+              </w:rPr>
+            </w:pPr>
+            <w:r>
+              <w:rPr>
+                <w:bCs/>
+              </w:rPr>
+              <w:t>Поиск должен быть регистронезависимым.</w:t>
+            </w:r>
+          </w:p>
+        </w:tc>
+      </w:tr>
+      <w:tr>
+        <w:tc>
+          <w:tcPr>
+            <w:tcW w:w="988" w:type="dxa"/>
+          </w:tcPr>
+          <w:p>
+            <w:pPr>
+              <w:pStyle w:val="a4"/>
+              <w:spacing w:before="0" w:beforeAutospacing="0" w:after="0" w:afterAutospacing="0"/>
+              <w:jc w:val="center"/>
+              <w:rPr>
+                <w:bCs/>
+              </w:rPr>
+            </w:pPr>
+            <w:r>
+              <w:rPr>
+                <w:bCs/>
+                <w:lang w:val="en-US"/>
+              </w:rPr>
+              <w:t>FR</w:t>
+            </w:r>
+            <w:r>
+              <w:rPr>
+                <w:bCs/>
+              </w:rPr>
+              <w:t>19</w:t>
+            </w:r>
+          </w:p>
+        </w:tc>
+        <w:tc>
+          <w:tcPr>
+            <w:tcW w:w="2126" w:type="dxa"/>
+          </w:tcPr>
+          <w:p>
+            <w:pPr>
+              <w:pStyle w:val="a4"/>
+              <w:spacing w:before="0" w:beforeAutospacing="0" w:after="0" w:afterAutospacing="0"/>
+              <w:jc w:val="center"/>
+              <w:rPr>
+                <w:bCs/>
+              </w:rPr>
+            </w:pPr>
+            <w:r>
+              <w:rPr>
+                <w:bCs/>
+              </w:rPr>
+              <w:t>О программе</w:t>
+            </w:r>
+          </w:p>
+        </w:tc>
+        <w:tc>
+          <w:tcPr>
+            <w:tcW w:w="6231" w:type="dxa"/>
+          </w:tcPr>
+          <w:p>
+            <w:pPr>
+              <w:pStyle w:val="a4"/>
+              <w:spacing w:before="0" w:beforeAutospacing="0" w:after="0" w:afterAutospacing="0"/>
+              <w:jc w:val="center"/>
+              <w:rPr>
+                <w:bCs/>
+              </w:rPr>
+            </w:pPr>
+            <w:r>
+              <w:rPr>
+                <w:bCs/>
+              </w:rPr>
+              <w:t>Система должна позволять пользователю просматривать информацию о программе.</w:t>
+            </w:r>
+          </w:p>
+        </w:tc>
+      </w:tr>
+      <w:tr>
+        <w:tc>
+          <w:tcPr>
+            <w:tcW w:w="988" w:type="dxa"/>
+          </w:tcPr>
+          <w:p>
+            <w:pPr>
+              <w:pStyle w:val="a4"/>
+              <w:spacing w:before="0" w:beforeAutospacing="0" w:after="0" w:afterAutospacing="0"/>
+              <w:jc w:val="center"/>
+              <w:rPr>
+                <w:bCs/>
+              </w:rPr>
+            </w:pPr>
+            <w:r>
+              <w:rPr>
+                <w:bCs/>
+                <w:lang w:val="en-US"/>
+              </w:rPr>
+              <w:t>FR</w:t>
+            </w:r>
+            <w:r>
+              <w:rPr>
+                <w:bCs/>
+              </w:rPr>
+              <w:t>20</w:t>
+            </w:r>
+          </w:p>
+        </w:tc>
+        <w:tc>
+          <w:tcPr>
+            <w:tcW w:w="2126" w:type="dxa"/>
+          </w:tcPr>
+          <w:p>
+            <w:pPr>
+              <w:pStyle w:val="a4"/>
+              <w:spacing w:before="0" w:beforeAutospacing="0" w:after="0" w:afterAutospacing="0"/>
+              <w:jc w:val="center"/>
+              <w:rPr>
+                <w:bCs/>
+              </w:rPr>
+            </w:pPr>
+            <w:r>
+              <w:rPr>
+                <w:bCs/>
+              </w:rPr>
+              <w:t>Выход из программы</w:t>
+            </w:r>
+          </w:p>
+        </w:tc>
+        <w:tc>
+          <w:tcPr>
+            <w:tcW w:w="6231" w:type="dxa"/>
+          </w:tcPr>
+          <w:p>
+            <w:pPr>
+              <w:pStyle w:val="a4"/>
+              <w:spacing w:before="0" w:beforeAutospacing="0" w:after="0" w:afterAutospacing="0"/>
+              <w:jc w:val="center"/>
+              <w:rPr>
+                <w:bCs/>
+              </w:rPr>
+            </w:pPr>
+            <w:r>
+              <w:rPr>
+                <w:bCs/>
+              </w:rPr>
+              <w:t>Система должна позволять пользователю выйти из программы.</w:t>
+            </w:r>
+          </w:p>
+        </w:tc>
+      </w:tr>
+    </w:tbl>
     <w:p>
       <w:pPr>
         <w:pStyle w:val="a4"/>
@@ -1191,7 +2842,7 @@
       </w:pPr>
     </w:pPrDefault>
   </w:docDefaults>
-  <w:latentStyles w:defLockedState="0" w:defUIPriority="99" w:defSemiHidden="0" w:defUnhideWhenUsed="0" w:defQFormat="0" w:count="376">
+  <w:latentStyles w:defLockedState="0" w:defUIPriority="99" w:defSemiHidden="0" w:defUnhideWhenUsed="0" w:defQFormat="0" w:count="377">
     <w:lsdException w:name="Normal" w:uiPriority="0" w:qFormat="1"/>
     <w:lsdException w:name="heading 1" w:uiPriority="9" w:qFormat="1"/>
     <w:lsdException w:name="heading 2" w:semiHidden="1" w:uiPriority="9" w:unhideWhenUsed="1" w:qFormat="1"/>
@@ -1568,6 +3219,7 @@
     <w:lsdException w:name="Hashtag" w:semiHidden="1" w:unhideWhenUsed="1"/>
     <w:lsdException w:name="Unresolved Mention" w:semiHidden="1" w:unhideWhenUsed="1"/>
     <w:lsdException w:name="Smart Link" w:semiHidden="1" w:unhideWhenUsed="1"/>
+    <w:lsdException w:name="Smart Link Error" w:semiHidden="1" w:unhideWhenUsed="1"/>
   </w:latentStyles>
   <w:style w:type="paragraph" w:default="1" w:styleId="a">
     <w:name w:val="Normal"/>

</xml_diff>